<commit_message>
Cargue del informe ejecutivo
</commit_message>
<xml_diff>
--- a/airbnb/Informe Ejecutivo Taller 1..docx
+++ b/airbnb/Informe Ejecutivo Taller 1..docx
@@ -5,64 +5,34 @@
     <w:p>
       <w:pPr>
         <w:jc w:val="both"/>
+      </w:pPr>
+      <w:r>
+        <w:t>Oscar Duvan Giraldo Romero</w:t>
+      </w:r>
+    </w:p>
+    <w:p>
+      <w:pPr>
+        <w:jc w:val="both"/>
         <w:rPr>
-          <w:rStyle w:val="Textoennegrita"/>
-          <w:rFonts w:ascii="Segoe UI" w:hAnsi="Segoe UI" w:cs="Segoe UI"/>
-          <w:color w:val="374151"/>
-          <w:bdr w:val="single" w:sz="2" w:space="0" w:color="D9D9E3" w:frame="1"/>
+          <w:b/>
+          <w:bCs/>
         </w:rPr>
       </w:pPr>
       <w:r>
+        <w:t>MINE</w:t>
+      </w:r>
+      <w:r>
+        <w:t xml:space="preserve"> – Taller 1</w:t>
+      </w:r>
+    </w:p>
+    <w:p>
+      <w:pPr>
+        <w:jc w:val="both"/>
+      </w:pPr>
+      <w:r>
         <w:rPr>
-          <w:rStyle w:val="Textoennegrita"/>
-          <w:rFonts w:ascii="Segoe UI" w:hAnsi="Segoe UI" w:cs="Segoe UI"/>
-          <w:color w:val="374151"/>
-          <w:bdr w:val="single" w:sz="2" w:space="0" w:color="D9D9E3" w:frame="1"/>
-        </w:rPr>
-        <w:t>Oscar Duvan Giraldo Romero</w:t>
-      </w:r>
-    </w:p>
-    <w:p>
-      <w:pPr>
-        <w:jc w:val="both"/>
-        <w:rPr>
-          <w:rStyle w:val="Textoennegrita"/>
-          <w:rFonts w:ascii="Segoe UI" w:hAnsi="Segoe UI" w:cs="Segoe UI"/>
-          <w:color w:val="374151"/>
-          <w:bdr w:val="single" w:sz="2" w:space="0" w:color="D9D9E3" w:frame="1"/>
-        </w:rPr>
-      </w:pPr>
-      <w:r>
-        <w:rPr>
-          <w:rStyle w:val="Textoennegrita"/>
-          <w:rFonts w:ascii="Segoe UI" w:hAnsi="Segoe UI" w:cs="Segoe UI"/>
-          <w:color w:val="374151"/>
-          <w:bdr w:val="single" w:sz="2" w:space="0" w:color="D9D9E3" w:frame="1"/>
-        </w:rPr>
-        <w:t>MINE</w:t>
-      </w:r>
-    </w:p>
-    <w:p>
-      <w:pPr>
-        <w:jc w:val="both"/>
-        <w:rPr>
-          <w:rStyle w:val="Textoennegrita"/>
-          <w:rFonts w:ascii="Segoe UI" w:hAnsi="Segoe UI" w:cs="Segoe UI"/>
-          <w:color w:val="374151"/>
-          <w:bdr w:val="single" w:sz="2" w:space="0" w:color="D9D9E3" w:frame="1"/>
-        </w:rPr>
-      </w:pPr>
-    </w:p>
-    <w:p>
-      <w:pPr>
-        <w:jc w:val="both"/>
-      </w:pPr>
-      <w:r>
-        <w:rPr>
-          <w:rStyle w:val="Textoennegrita"/>
-          <w:rFonts w:ascii="Segoe UI" w:hAnsi="Segoe UI" w:cs="Segoe UI"/>
-          <w:color w:val="374151"/>
-          <w:bdr w:val="single" w:sz="2" w:space="0" w:color="D9D9E3" w:frame="1"/>
+          <w:b/>
+          <w:bCs/>
         </w:rPr>
         <w:t>Informe Ejecutivo: Estrategia de Inversión en Propiedades Airbnb en la Ciudad de Nueva York</w:t>
       </w:r>
@@ -73,10 +43,8 @@
       </w:pPr>
       <w:r>
         <w:rPr>
-          <w:rStyle w:val="Textoennegrita"/>
-          <w:rFonts w:ascii="Segoe UI" w:hAnsi="Segoe UI" w:cs="Segoe UI"/>
-          <w:color w:val="374151"/>
-          <w:bdr w:val="single" w:sz="2" w:space="0" w:color="D9D9E3" w:frame="1"/>
+          <w:b/>
+          <w:bCs/>
         </w:rPr>
         <w:t>Introducción</w:t>
       </w:r>
@@ -86,15 +54,7 @@
         <w:jc w:val="both"/>
       </w:pPr>
       <w:r>
-        <w:t xml:space="preserve">Este informe tiene como objetivo presentar una estrategia de inversión en propiedades destinadas a operar a través de la plataforma Airbnb en la ciudad de Nueva York. Nuestras conclusiones se basan en un análisis profundo de datos que incluye precios, noches mínimas, vecindarios, número de reseñas y tipos de hospedajes. Estos datos se han sometido a un riguroso análisis </w:t>
-      </w:r>
-      <w:proofErr w:type="spellStart"/>
-      <w:r>
-        <w:t>univariado</w:t>
-      </w:r>
-      <w:proofErr w:type="spellEnd"/>
-      <w:r>
-        <w:t>, bivariado y multivariado para proporcionar recomendaciones fundamentadas.</w:t>
+        <w:t>Este informe tiene como objetivo presentar una estrategia de inversión en propiedades destinadas a operar a través de la plataforma Airbnb en la ciudad de Nueva York. Nuestras conclusiones se basan en un análisis profundo de datos que incluye precios, noches mínimas, vecindarios, número de reseñas y tipos de hospedajes. Estos datos se han sometido a un riguroso análisis univariado, bivariado y multivariado para proporcionar recomendaciones fundamentadas.</w:t>
       </w:r>
     </w:p>
     <w:p>
@@ -103,10 +63,8 @@
       </w:pPr>
       <w:r>
         <w:rPr>
-          <w:rStyle w:val="Textoennegrita"/>
-          <w:rFonts w:ascii="Segoe UI" w:hAnsi="Segoe UI" w:cs="Segoe UI"/>
-          <w:color w:val="374151"/>
-          <w:bdr w:val="single" w:sz="2" w:space="0" w:color="D9D9E3" w:frame="1"/>
+          <w:b/>
+          <w:bCs/>
         </w:rPr>
         <w:t>Conclusiones Clave</w:t>
       </w:r>
@@ -117,10 +75,8 @@
       </w:pPr>
       <w:r>
         <w:rPr>
-          <w:rStyle w:val="Textoennegrita"/>
-          <w:rFonts w:ascii="Segoe UI" w:hAnsi="Segoe UI" w:cs="Segoe UI"/>
-          <w:color w:val="374151"/>
-          <w:bdr w:val="single" w:sz="2" w:space="0" w:color="D9D9E3" w:frame="1"/>
+          <w:b/>
+          <w:bCs/>
         </w:rPr>
         <w:t>Reseñas y Precios</w:t>
       </w:r>
@@ -139,9 +95,6 @@
         <w:jc w:val="both"/>
       </w:pPr>
       <w:r>
-        <w:rPr>
-          <w:noProof/>
-        </w:rPr>
         <w:drawing>
           <wp:inline distT="0" distB="0" distL="0" distR="0" wp14:anchorId="36696FDF" wp14:editId="28FDE82B">
             <wp:extent cx="5612130" cy="2794000"/>
@@ -198,10 +151,8 @@
       </w:pPr>
       <w:r>
         <w:rPr>
-          <w:rStyle w:val="Textoennegrita"/>
-          <w:rFonts w:ascii="Segoe UI" w:hAnsi="Segoe UI" w:cs="Segoe UI"/>
-          <w:color w:val="374151"/>
-          <w:bdr w:val="single" w:sz="2" w:space="0" w:color="D9D9E3" w:frame="1"/>
+          <w:b/>
+          <w:bCs/>
         </w:rPr>
         <w:t>Elección del Vecindario</w:t>
       </w:r>
@@ -214,9 +165,6 @@
         <w:jc w:val="both"/>
       </w:pPr>
       <w:r>
-        <w:rPr>
-          <w:noProof/>
-        </w:rPr>
         <w:lastRenderedPageBreak/>
         <w:drawing>
           <wp:inline distT="0" distB="0" distL="0" distR="0" wp14:anchorId="05F58FD6" wp14:editId="4850E715">
@@ -274,10 +222,8 @@
       </w:pPr>
       <w:r>
         <w:rPr>
-          <w:rStyle w:val="Textoennegrita"/>
-          <w:rFonts w:ascii="Segoe UI" w:hAnsi="Segoe UI" w:cs="Segoe UI"/>
-          <w:color w:val="374151"/>
-          <w:bdr w:val="single" w:sz="2" w:space="0" w:color="D9D9E3" w:frame="1"/>
+          <w:b/>
+          <w:bCs/>
         </w:rPr>
         <w:t>Tipo de Hospedaje</w:t>
       </w:r>
@@ -290,9 +236,6 @@
         <w:jc w:val="both"/>
       </w:pPr>
       <w:r>
-        <w:rPr>
-          <w:noProof/>
-        </w:rPr>
         <w:drawing>
           <wp:inline distT="0" distB="0" distL="0" distR="0" wp14:anchorId="389BC5B5" wp14:editId="3AD745BA">
             <wp:extent cx="5612130" cy="2238375"/>
@@ -349,10 +292,8 @@
       </w:pPr>
       <w:r>
         <w:rPr>
-          <w:rStyle w:val="Textoennegrita"/>
-          <w:rFonts w:ascii="Segoe UI" w:hAnsi="Segoe UI" w:cs="Segoe UI"/>
-          <w:color w:val="374151"/>
-          <w:bdr w:val="single" w:sz="2" w:space="0" w:color="D9D9E3" w:frame="1"/>
+          <w:b/>
+          <w:bCs/>
         </w:rPr>
         <w:t>Vecindario Williamsburg</w:t>
       </w:r>
@@ -365,9 +306,6 @@
         <w:jc w:val="both"/>
       </w:pPr>
       <w:r>
-        <w:rPr>
-          <w:noProof/>
-        </w:rPr>
         <w:lastRenderedPageBreak/>
         <w:drawing>
           <wp:inline distT="0" distB="0" distL="0" distR="0" wp14:anchorId="4AFC76BD" wp14:editId="49956966">
@@ -425,10 +363,8 @@
       </w:pPr>
       <w:r>
         <w:rPr>
-          <w:rStyle w:val="Textoennegrita"/>
-          <w:rFonts w:ascii="Segoe UI" w:hAnsi="Segoe UI" w:cs="Segoe UI"/>
-          <w:color w:val="374151"/>
-          <w:bdr w:val="single" w:sz="2" w:space="0" w:color="D9D9E3" w:frame="1"/>
+          <w:b/>
+          <w:bCs/>
         </w:rPr>
         <w:t>Noches Mínimas</w:t>
       </w:r>
@@ -441,9 +377,6 @@
         <w:jc w:val="both"/>
       </w:pPr>
       <w:r>
-        <w:rPr>
-          <w:noProof/>
-        </w:rPr>
         <w:drawing>
           <wp:inline distT="0" distB="0" distL="0" distR="0" wp14:anchorId="18EC3947" wp14:editId="0E2F10D3">
             <wp:extent cx="5612130" cy="2766060"/>
@@ -487,10 +420,8 @@
       </w:pPr>
       <w:r>
         <w:rPr>
-          <w:rStyle w:val="Textoennegrita"/>
-          <w:rFonts w:ascii="Segoe UI" w:hAnsi="Segoe UI" w:cs="Segoe UI"/>
-          <w:color w:val="374151"/>
-          <w:bdr w:val="single" w:sz="2" w:space="0" w:color="D9D9E3" w:frame="1"/>
+          <w:b/>
+          <w:bCs/>
         </w:rPr>
         <w:t>Recomendaciones</w:t>
       </w:r>
@@ -498,14 +429,8 @@
     <w:p>
       <w:pPr>
         <w:jc w:val="both"/>
-        <w:rPr>
-          <w:shd w:val="clear" w:color="auto" w:fill="F7F7F8"/>
-        </w:rPr>
-      </w:pPr>
-      <w:r>
-        <w:rPr>
-          <w:shd w:val="clear" w:color="auto" w:fill="F7F7F8"/>
-        </w:rPr>
+      </w:pPr>
+      <w:r>
         <w:t>En base a estas conclusiones, recomendamos invertir en propiedades ubicadas en Bedford-Stuyvesant y Williamsburg, preferiblemente casas o apartamentos completos. Mantener altas calificaciones de reseñas es esencial, y ser flexible con los precios puede atraer a un público diverso. Los precios pueden variar desde los 30 USD hasta los 400 USD, aunque el precio que más llama la atención es de 150 USD. Además, considere una política de noches mínimas que abarque desde 1 noche hasta menos de 100, para satisfacer las necesidades de diferentes huéspedes.</w:t>
       </w:r>
     </w:p>

</xml_diff>